<commit_message>
Perbaikan data pada pendahuluan dan metode penelitian
</commit_message>
<xml_diff>
--- a/UTS_KELOMPOK.docx
+++ b/UTS_KELOMPOK.docx
@@ -410,8 +410,6 @@
           <w:docGrid w:linePitch="326" w:charSpace="0"/>
         </w:sectPr>
       </w:pPr>
-      <w:bookmarkStart w:id="0" w:name="_GoBack"/>
-      <w:bookmarkEnd w:id="0"/>
     </w:p>
     <w:p>
       <w:pPr>
@@ -458,18 +456,515 @@
         </w:tabs>
         <w:jc w:val="both"/>
         <w:rPr>
+          <w:color w:val="000000"/>
+          <w:sz w:val="20"/>
+          <w:szCs w:val="20"/>
+        </w:rPr>
+      </w:pPr>
+      <w:r>
+        <w:rPr>
+          <w:color w:val="000000"/>
+          <w:sz w:val="20"/>
+          <w:szCs w:val="20"/>
+        </w:rPr>
+        <w:tab/>
+      </w:r>
+      <w:r>
+        <w:rPr>
+          <w:color w:val="000000"/>
+          <w:sz w:val="20"/>
+          <w:szCs w:val="20"/>
+        </w:rPr>
+        <w:t>Perusahaan bersakala besar maupun kecil mempunyai tempat pemyimpanan barang yang bersifat rahasia oleh karena itu tidak semua karyawan bisa mendapatkan informasi tersebut secara bebas. Sebuah Perusahaan dalam menjalankan penyimpanan pasti dihadapkan dengan permasalahan, besar kecilnya permasalahan tergantung dari perusahaan bagaimana mengategorikan sebuah permasalahan dan cara menyelesaikan permasalahan itu sendiri.</w:t>
+      </w:r>
+    </w:p>
+    <w:p>
+      <w:pPr>
+        <w:tabs>
+          <w:tab w:val="left" w:pos="540"/>
+        </w:tabs>
+        <w:jc w:val="both"/>
+        <w:rPr>
+          <w:color w:val="000000"/>
+          <w:sz w:val="20"/>
+          <w:szCs w:val="20"/>
+        </w:rPr>
+      </w:pPr>
+    </w:p>
+    <w:p>
+      <w:pPr>
+        <w:tabs>
+          <w:tab w:val="left" w:pos="540"/>
+        </w:tabs>
+        <w:jc w:val="both"/>
+        <w:rPr>
+          <w:color w:val="000000"/>
+          <w:sz w:val="20"/>
+          <w:szCs w:val="20"/>
+        </w:rPr>
+      </w:pPr>
+      <w:r>
+        <w:rPr>
+          <w:color w:val="000000"/>
+          <w:sz w:val="20"/>
+          <w:szCs w:val="20"/>
+        </w:rPr>
+        <w:tab/>
+      </w:r>
+      <w:r>
+        <w:rPr>
+          <w:color w:val="000000"/>
+          <w:sz w:val="20"/>
+          <w:szCs w:val="20"/>
+        </w:rPr>
+        <w:t xml:space="preserve">PT. Industri Jamu dan Farmasi Sido Muncul, Tbk adalah perusahaan jamu tradisional dan farmasi dengan menggunakan mesin-mesin mutakhir. Pada tahun 1930 dimulailah perintis toko roti dengan nama ‘Roti Muncul’, berselang waktu mulailah Ibu Rahma Sulistyo meracik jamu masuk angin yang kini dikenal dengan nama Tolak Angin. Pada tahun 1951 berdirilah perusahaan sederhana bernama Sido Muncul yang berarti impian yang terwujud, dan tahun 1975 terbentuklah perseroan terbatas dengan nama PT. Industri Jamu dan Farmasi Sido Muncul, Tbk yang mana sebelumnya berbentuk CV. Perusahaan ini berkembang pesat hingga mencakup ranah yang lain atau tidak hanya pada sektor jamu masuk angin, tapi juga berkembang ke sektor lain seperti herbal, obat dan bahan herbal. </w:t>
+      </w:r>
+    </w:p>
+    <w:p>
+      <w:pPr>
+        <w:tabs>
+          <w:tab w:val="left" w:pos="540"/>
+        </w:tabs>
+        <w:jc w:val="both"/>
+        <w:rPr>
+          <w:color w:val="000000"/>
+          <w:sz w:val="20"/>
+          <w:szCs w:val="20"/>
+        </w:rPr>
+      </w:pPr>
+    </w:p>
+    <w:p>
+      <w:pPr>
+        <w:tabs>
+          <w:tab w:val="left" w:pos="540"/>
+        </w:tabs>
+        <w:ind w:left="2" w:leftChars="-41" w:hanging="100" w:hangingChars="50"/>
+        <w:jc w:val="both"/>
+        <w:rPr>
+          <w:color w:val="000000"/>
+          <w:sz w:val="20"/>
+          <w:szCs w:val="20"/>
+        </w:rPr>
+      </w:pPr>
+      <w:r>
+        <w:rPr>
+          <w:color w:val="000000"/>
+          <w:sz w:val="20"/>
+          <w:szCs w:val="20"/>
+        </w:rPr>
+        <w:tab/>
+      </w:r>
+      <w:r>
+        <w:rPr>
+          <w:color w:val="000000"/>
+          <w:sz w:val="20"/>
+          <w:szCs w:val="20"/>
+        </w:rPr>
+        <w:tab/>
+      </w:r>
+      <w:r>
+        <w:rPr>
+          <w:color w:val="000000"/>
+          <w:sz w:val="20"/>
+          <w:szCs w:val="20"/>
+        </w:rPr>
+        <w:t>Produk adalah segala sesuatu yang dapat ditawarkan produsen untuk di perhatikan, diminta, dicari, dibeli, digunakan, atau dikonsumsi konsumen sebagai pemenuhan kebutuhan atau keinginan konsumen yang bersangkutan.</w:t>
+      </w:r>
+    </w:p>
+    <w:p>
+      <w:pPr>
+        <w:tabs>
+          <w:tab w:val="left" w:pos="540"/>
+        </w:tabs>
+        <w:ind w:left="2" w:leftChars="-41" w:hanging="100" w:hangingChars="50"/>
+        <w:jc w:val="both"/>
+        <w:rPr>
+          <w:color w:val="000000"/>
+          <w:sz w:val="20"/>
+          <w:szCs w:val="20"/>
+        </w:rPr>
+      </w:pPr>
+    </w:p>
+    <w:p>
+      <w:pPr>
+        <w:tabs>
+          <w:tab w:val="left" w:pos="540"/>
+        </w:tabs>
+        <w:jc w:val="both"/>
+        <w:rPr>
+          <w:color w:val="000000"/>
+          <w:sz w:val="20"/>
+          <w:szCs w:val="20"/>
+        </w:rPr>
+      </w:pPr>
+      <w:r>
+        <w:rPr>
+          <w:color w:val="000000"/>
+          <w:sz w:val="20"/>
+          <w:szCs w:val="20"/>
+        </w:rPr>
+        <w:tab/>
+      </w:r>
+      <w:r>
+        <w:rPr>
+          <w:color w:val="000000"/>
+          <w:sz w:val="20"/>
+          <w:szCs w:val="20"/>
+        </w:rPr>
+        <w:t xml:space="preserve">Knowledge management produk merupakan gabungan atau integrasi pengalaman, nilai, informasi, dan pendapat para pakar. Komponen yang mendukung knowledge management produk adalah kebutuhan praktis, kecepatan, komplisitas, evolusi dan knowledge (mengetahui apa yang belum diketahu). Knowledge management produk diharapkan mampu mempercepat sharing knowledge (berbagi pengetahuan) dengan orang lain dengan merubah Tacit Knowledge menjadi Explicit Knowledge. </w:t>
+      </w:r>
+    </w:p>
+    <w:p>
+      <w:pPr>
+        <w:tabs>
+          <w:tab w:val="left" w:pos="540"/>
+        </w:tabs>
+        <w:jc w:val="both"/>
+        <w:rPr>
+          <w:color w:val="000000"/>
+          <w:sz w:val="20"/>
+          <w:szCs w:val="20"/>
+        </w:rPr>
+      </w:pPr>
+    </w:p>
+    <w:p>
+      <w:pPr>
+        <w:tabs>
+          <w:tab w:val="left" w:pos="540"/>
+        </w:tabs>
+        <w:jc w:val="both"/>
+        <w:rPr>
+          <w:color w:val="000000"/>
+          <w:sz w:val="20"/>
+          <w:szCs w:val="20"/>
+        </w:rPr>
+      </w:pPr>
+      <w:r>
+        <w:rPr>
+          <w:color w:val="000000"/>
+          <w:sz w:val="20"/>
+          <w:szCs w:val="20"/>
+        </w:rPr>
+        <w:tab/>
+      </w:r>
+      <w:r>
+        <w:rPr>
+          <w:color w:val="000000"/>
+          <w:sz w:val="20"/>
+          <w:szCs w:val="20"/>
+        </w:rPr>
+        <w:t>Perusahaan memerlukan kaderisasi untuk  posisi atau jabatan penting tertentu dengan berbagi pengetahuan (knowledge sharing) antar karyawan sebagai salah satu cara untuk mencegah hilangnya pengetahuan perusahaan, sehingga membutuhkan media penyimpanan dalam merekam kejadian / permasalahan perusahaan (troubleshooting) dalam membentuk eletronik/digital.</w:t>
+      </w:r>
+    </w:p>
+    <w:p>
+      <w:pPr>
+        <w:tabs>
+          <w:tab w:val="left" w:pos="540"/>
+        </w:tabs>
+        <w:jc w:val="both"/>
+        <w:rPr>
+          <w:color w:val="000000" w:themeColor="text1"/>
+          <w:sz w:val="20"/>
+          <w:szCs w:val="20"/>
+          <w14:textFill>
+            <w14:solidFill>
+              <w14:schemeClr w14:val="tx1"/>
+            </w14:solidFill>
+          </w14:textFill>
+        </w:rPr>
+      </w:pPr>
+    </w:p>
+    <w:p>
+      <w:pPr>
+        <w:tabs>
+          <w:tab w:val="left" w:pos="540"/>
+        </w:tabs>
+        <w:jc w:val="both"/>
+        <w:rPr>
           <w:rFonts w:hint="default"/>
-          <w:color w:val="000000"/>
+          <w:color w:val="000000" w:themeColor="text1"/>
+          <w:sz w:val="20"/>
+          <w:szCs w:val="20"/>
+          <w14:textFill>
+            <w14:solidFill>
+              <w14:schemeClr w14:val="tx1"/>
+            </w14:solidFill>
+          </w14:textFill>
+        </w:rPr>
+      </w:pPr>
+      <w:r>
+        <w:rPr>
+          <w:color w:val="000000" w:themeColor="text1"/>
+          <w:sz w:val="20"/>
+          <w:szCs w:val="20"/>
+          <w14:textFill>
+            <w14:solidFill>
+              <w14:schemeClr w14:val="tx1"/>
+            </w14:solidFill>
+          </w14:textFill>
+        </w:rPr>
+        <w:t xml:space="preserve"> </w:t>
+      </w:r>
+      <w:r>
+        <w:rPr>
+          <w:color w:val="000000" w:themeColor="text1"/>
+          <w:sz w:val="20"/>
+          <w:szCs w:val="20"/>
+          <w14:textFill>
+            <w14:solidFill>
+              <w14:schemeClr w14:val="tx1"/>
+            </w14:solidFill>
+          </w14:textFill>
+        </w:rPr>
+        <w:tab/>
+      </w:r>
+      <w:r>
+        <w:rPr>
+          <w:color w:val="000000"/>
+          <w:sz w:val="20"/>
+          <w:szCs w:val="20"/>
+        </w:rPr>
+        <w:t>PT. Industri Jamu dan Farmasi Sido Muncul, Tbk</w:t>
+      </w:r>
+      <w:r>
+        <w:rPr>
+          <w:rFonts w:hint="default"/>
+          <w:color w:val="000000" w:themeColor="text1"/>
+          <w:sz w:val="20"/>
+          <w:szCs w:val="20"/>
+          <w14:textFill>
+            <w14:solidFill>
+              <w14:schemeClr w14:val="tx1"/>
+            </w14:solidFill>
+          </w14:textFill>
+        </w:rPr>
+        <w:t xml:space="preserve"> memiliki pengetahuan/knowledge sebagai aset penting untuk</w:t>
+      </w:r>
+      <w:r>
+        <w:rPr>
+          <w:rFonts w:hint="default"/>
+          <w:color w:val="000000" w:themeColor="text1"/>
           <w:sz w:val="20"/>
           <w:szCs w:val="20"/>
           <w:lang w:val="en-US"/>
-        </w:rPr>
-      </w:pPr>
-      <w:r>
-        <w:rPr>
-          <w:color w:val="000000"/>
-          <w:sz w:val="20"/>
-          <w:szCs w:val="20"/>
+          <w14:textFill>
+            <w14:solidFill>
+              <w14:schemeClr w14:val="tx1"/>
+            </w14:solidFill>
+          </w14:textFill>
+        </w:rPr>
+        <w:t xml:space="preserve"> </w:t>
+      </w:r>
+      <w:r>
+        <w:rPr>
+          <w:rFonts w:hint="default"/>
+          <w:color w:val="000000" w:themeColor="text1"/>
+          <w:sz w:val="20"/>
+          <w:szCs w:val="20"/>
+          <w14:textFill>
+            <w14:solidFill>
+              <w14:schemeClr w14:val="tx1"/>
+            </w14:solidFill>
+          </w14:textFill>
+        </w:rPr>
+        <w:t>peningkatan kinerja dalam perusahaan. Namun demikian knowledge yang ada</w:t>
+      </w:r>
+      <w:r>
+        <w:rPr>
+          <w:rFonts w:hint="default"/>
+          <w:color w:val="000000" w:themeColor="text1"/>
+          <w:sz w:val="20"/>
+          <w:szCs w:val="20"/>
+          <w:lang w:val="en-US"/>
+          <w14:textFill>
+            <w14:solidFill>
+              <w14:schemeClr w14:val="tx1"/>
+            </w14:solidFill>
+          </w14:textFill>
+        </w:rPr>
+        <w:t xml:space="preserve"> </w:t>
+      </w:r>
+      <w:r>
+        <w:rPr>
+          <w:rFonts w:hint="default"/>
+          <w:color w:val="000000" w:themeColor="text1"/>
+          <w:sz w:val="20"/>
+          <w:szCs w:val="20"/>
+          <w14:textFill>
+            <w14:solidFill>
+              <w14:schemeClr w14:val="tx1"/>
+            </w14:solidFill>
+          </w14:textFill>
+        </w:rPr>
+        <w:t xml:space="preserve">belum sepenuhnya dikelola dengan baik, pengetahuan yang dimiliki oleh setiap individu di </w:t>
+      </w:r>
+      <w:r>
+        <w:rPr>
+          <w:color w:val="000000"/>
+          <w:sz w:val="20"/>
+          <w:szCs w:val="20"/>
+        </w:rPr>
+        <w:t>PT. Industri Jamu dan Farmasi Sido Muncul, Tbk</w:t>
+      </w:r>
+      <w:r>
+        <w:rPr>
+          <w:rFonts w:hint="default"/>
+          <w:color w:val="000000"/>
+          <w:sz w:val="20"/>
+          <w:szCs w:val="20"/>
+          <w:lang w:val="en-US"/>
+        </w:rPr>
+        <w:t xml:space="preserve"> </w:t>
+      </w:r>
+      <w:r>
+        <w:rPr>
+          <w:rFonts w:hint="default"/>
+          <w:color w:val="000000" w:themeColor="text1"/>
+          <w:sz w:val="20"/>
+          <w:szCs w:val="20"/>
+          <w14:textFill>
+            <w14:solidFill>
+              <w14:schemeClr w14:val="tx1"/>
+            </w14:solidFill>
+          </w14:textFill>
+        </w:rPr>
+        <w:t xml:space="preserve">belum dapat disinergikan satu dengan lainnya. Budaya salingberbagi pengetahuan belum terbentuk, sehingga kompetensi individu tidak dapat berkembang dan cenderung statis. Begitu pula dengan knowledge yang ada saat ini belum dikelola dengan melakukan penyimpanan melalui sarana berupa portal dan basis data perusahaan. Selain itu perusahaan juga menggunakan tenaga out sourcing atau sistem kerja kontrak, dimana turnover pegawai sangat cepat terjadi, hal ini bisa terlihat dari pekerja/pegawai BP (business Partner) pada Departemen IT </w:t>
+      </w:r>
+      <w:r>
+        <w:rPr>
+          <w:color w:val="000000"/>
+          <w:sz w:val="20"/>
+          <w:szCs w:val="20"/>
+        </w:rPr>
+        <w:t>PT. Industri Jamu dan Farmasi Sido Muncul, Tbk</w:t>
+      </w:r>
+      <w:r>
+        <w:rPr>
+          <w:rFonts w:hint="default"/>
+          <w:color w:val="000000"/>
+          <w:sz w:val="20"/>
+          <w:szCs w:val="20"/>
+          <w:lang w:val="en-US"/>
+        </w:rPr>
+        <w:t xml:space="preserve"> </w:t>
+      </w:r>
+      <w:r>
+        <w:rPr>
+          <w:rFonts w:hint="default"/>
+          <w:color w:val="000000" w:themeColor="text1"/>
+          <w:sz w:val="20"/>
+          <w:szCs w:val="20"/>
+          <w14:textFill>
+            <w14:solidFill>
+              <w14:schemeClr w14:val="tx1"/>
+            </w14:solidFill>
+          </w14:textFill>
+        </w:rPr>
+        <w:t xml:space="preserve">yang masa kontraknya berlaku selama </w:t>
+      </w:r>
+      <w:r>
+        <w:rPr>
+          <w:rFonts w:hint="default"/>
+          <w:color w:val="000000" w:themeColor="text1"/>
+          <w:sz w:val="20"/>
+          <w:szCs w:val="20"/>
+          <w:lang w:val="en-US"/>
+          <w14:textFill>
+            <w14:solidFill>
+              <w14:schemeClr w14:val="tx1"/>
+            </w14:solidFill>
+          </w14:textFill>
+        </w:rPr>
+        <w:t>beberapa</w:t>
+      </w:r>
+      <w:r>
+        <w:rPr>
+          <w:rFonts w:hint="default"/>
+          <w:color w:val="000000" w:themeColor="text1"/>
+          <w:sz w:val="20"/>
+          <w:szCs w:val="20"/>
+          <w14:textFill>
+            <w14:solidFill>
+              <w14:schemeClr w14:val="tx1"/>
+            </w14:solidFill>
+          </w14:textFill>
+        </w:rPr>
+        <w:t xml:space="preserve"> tahun, namun demikian dalam </w:t>
+      </w:r>
+      <w:r>
+        <w:rPr>
+          <w:rFonts w:hint="default"/>
+          <w:color w:val="000000" w:themeColor="text1"/>
+          <w:sz w:val="20"/>
+          <w:szCs w:val="20"/>
+          <w:lang w:val="en-US"/>
+          <w14:textFill>
+            <w14:solidFill>
+              <w14:schemeClr w14:val="tx1"/>
+            </w14:solidFill>
+          </w14:textFill>
+        </w:rPr>
+        <w:t>beberapa</w:t>
+      </w:r>
+      <w:r>
+        <w:rPr>
+          <w:rFonts w:hint="default"/>
+          <w:color w:val="000000" w:themeColor="text1"/>
+          <w:sz w:val="20"/>
+          <w:szCs w:val="20"/>
+          <w14:textFill>
+            <w14:solidFill>
+              <w14:schemeClr w14:val="tx1"/>
+            </w14:solidFill>
+          </w14:textFill>
+        </w:rPr>
+        <w:t xml:space="preserve"> tahun berjalan ada beberapa bidang kerja di Departemen IT pegawainya berganti hingga tiga kali pergantian dalam selang waktu beberapa bulan saja seperti pegawai di bidang SA (system administrator), Network dan di beberapa bidang lainnya. Penomena tersebut sangat memberatkan perusahaan dalam me-manage pegawai yang silih berganti untuk memberikan pelatihan atau training dengan rentang waktu yang sangat cepat. Sehingga hal itu akan tidak efektif dan efesien untuk perusahaan yang mobilitasnya berpacu dengan persaingan pasar yang ketat. Disamping hal diatas, keberadaan knowledge yang diperlukan oleh perusahaan sangat dibatasi oleh keberadaan SDM juga, misalnya sakit, meninggal dunia, mutasi ke departemen lain, pindah ke perusahaan lain ataupun karena alasan-alasan lain seperti yang sudah dikemukakan. Oleh karena itu perusahaan harus mampu mengelola knowledge yang ada untuk dapat mempertahankan kelangsungan atau keberadaan perusahaan serta mampu berkompetisi dengan baik.</w:t>
+      </w:r>
+    </w:p>
+    <w:p>
+      <w:pPr>
+        <w:tabs>
+          <w:tab w:val="left" w:pos="540"/>
+        </w:tabs>
+        <w:jc w:val="both"/>
+        <w:rPr>
+          <w:rFonts w:hint="default"/>
+          <w:color w:val="000000" w:themeColor="text1"/>
+          <w:sz w:val="20"/>
+          <w:szCs w:val="20"/>
+          <w14:textFill>
+            <w14:solidFill>
+              <w14:schemeClr w14:val="tx1"/>
+            </w14:solidFill>
+          </w14:textFill>
+        </w:rPr>
+      </w:pPr>
+    </w:p>
+    <w:p>
+      <w:pPr>
+        <w:tabs>
+          <w:tab w:val="left" w:pos="540"/>
+        </w:tabs>
+        <w:jc w:val="both"/>
+        <w:rPr>
+          <w:rFonts w:hint="default"/>
+          <w:color w:val="000000" w:themeColor="text1"/>
+          <w:sz w:val="20"/>
+          <w:szCs w:val="20"/>
+          <w14:textFill>
+            <w14:solidFill>
+              <w14:schemeClr w14:val="tx1"/>
+            </w14:solidFill>
+          </w14:textFill>
+        </w:rPr>
+      </w:pPr>
+      <w:r>
+        <w:rPr>
+          <w:rFonts w:hint="default"/>
+          <w:color w:val="000000"/>
+          <w:sz w:val="20"/>
+          <w:szCs w:val="20"/>
+          <w:lang w:val="en-US"/>
         </w:rPr>
         <w:tab/>
       </w:r>
@@ -479,9 +974,18 @@
           <w:color w:val="000000"/>
           <w:sz w:val="20"/>
           <w:szCs w:val="20"/>
+        </w:rPr>
+        <w:t>Sehubungan dengan hal di atas perusahaan memerlukan suatu wadah untuk mengumpulkan dan mengelola knowledge yang ada dengan memanfaatkan teknologi informasi berbasis komputer yaitu knowledge management system (KMS) agar dapat disebarkan secara fleksibel dan dimanfaatkan oleh karyawan apabila diperlukan. Melalui KMS ini proses pembelajaran pegawai/karyawan akan terjadi terus menerus sehingga sistem ini dapat memberikan penghematan biaya dan waktu dalam proses meningkatkan kualitas Sumber Daya Manusia (SDM) perusahaan, disamping hal itu pemberdayaan SDM akan lebih optimum untuk menangani pekerjaan-pekerjaannya dan tentunya akan dapat lebih saling berinteraksi untuk penyelesaian masalah yang dihadapi</w:t>
+      </w:r>
+      <w:r>
+        <w:rPr>
+          <w:rFonts w:hint="default"/>
+          <w:color w:val="000000"/>
+          <w:sz w:val="20"/>
+          <w:szCs w:val="20"/>
           <w:lang w:val="en-US"/>
         </w:rPr>
-        <w:t>Perusahaan bersakala besar maupun kecil mempunyai tempat pemyimpanan barang yang bersifat rahasia oleh karena itu tidak semua karyawan bisa mendapatkan informasi tersebut secara bebas. Sebuah Perusahaan dalam menjalankan penyimpanan pasti dihadapkan dengan permasalahan, besar kecilnya permasalahan tergantung dari perusahaan bagaimana mengategorikan sebuah permasalahan dan cara menyelesaikan permasalahan itu sendiri.</w:t>
+        <w:t>.</w:t>
       </w:r>
     </w:p>
     <w:p>
@@ -491,6 +995,48 @@
         </w:tabs>
         <w:jc w:val="both"/>
         <w:rPr>
+          <w:color w:val="000000"/>
+          <w:sz w:val="20"/>
+          <w:szCs w:val="20"/>
+        </w:rPr>
+      </w:pPr>
+    </w:p>
+    <w:p>
+      <w:pPr>
+        <w:tabs>
+          <w:tab w:val="left" w:pos="540"/>
+        </w:tabs>
+        <w:jc w:val="both"/>
+        <w:rPr>
+          <w:color w:val="000000"/>
+          <w:sz w:val="20"/>
+          <w:szCs w:val="20"/>
+        </w:rPr>
+      </w:pPr>
+      <w:r>
+        <w:rPr>
+          <w:color w:val="000000"/>
+          <w:sz w:val="20"/>
+          <w:szCs w:val="20"/>
+        </w:rPr>
+        <w:tab/>
+      </w:r>
+      <w:r>
+        <w:rPr>
+          <w:color w:val="000000"/>
+          <w:sz w:val="20"/>
+          <w:szCs w:val="20"/>
+        </w:rPr>
+        <w:t>Banyaknya model pengembangan software yang bisa dipakai dalam membangun sebuah aplikasi salah satunya adalah model tree. Model tree digunakan untuk menyelesaikan sistem secara rinci kemudian untuk kelebiahan/keistemewaan dari sistem akan dikembangkan selanjutnya. Hal ini mempercepat dalam proses implementasi project dan cocok digunakan dalam sistem informasi berbasis website.</w:t>
+      </w:r>
+    </w:p>
+    <w:p>
+      <w:pPr>
+        <w:tabs>
+          <w:tab w:val="left" w:pos="540"/>
+        </w:tabs>
+        <w:jc w:val="both"/>
+        <w:rPr>
           <w:rFonts w:hint="default"/>
           <w:color w:val="000000"/>
           <w:sz w:val="20"/>
@@ -498,19 +1044,14 @@
           <w:lang w:val="en-US"/>
         </w:rPr>
       </w:pPr>
-    </w:p>
-    <w:p>
-      <w:pPr>
-        <w:tabs>
-          <w:tab w:val="left" w:pos="540"/>
-        </w:tabs>
-        <w:jc w:val="both"/>
-        <w:rPr>
-          <w:color w:val="000000"/>
-          <w:sz w:val="20"/>
-          <w:szCs w:val="20"/>
-        </w:rPr>
-      </w:pPr>
+      <w:r>
+        <w:rPr>
+          <w:color w:val="000000"/>
+          <w:sz w:val="20"/>
+          <w:szCs w:val="20"/>
+        </w:rPr>
+        <w:tab/>
+      </w:r>
       <w:r>
         <w:rPr>
           <w:rFonts w:hint="default"/>
@@ -519,560 +1060,7 @@
           <w:szCs w:val="20"/>
           <w:lang w:val="en-US"/>
         </w:rPr>
-        <w:tab/>
-      </w:r>
-      <w:r>
-        <w:rPr>
-          <w:color w:val="000000"/>
-          <w:sz w:val="20"/>
-          <w:szCs w:val="20"/>
-        </w:rPr>
-        <w:t xml:space="preserve">PT. Industri Jamu dan Farmasi Sido Muncul, Tbk adalah perusahaan jamu tradisional dan farmasi dengan menggunakan mesin-mesin mutakhir. Pada tahun 1930 dimulailah perintis toko roti dengan nama ‘Roti Muncul’, berselang waktu mulailah Ibu Rahma Sulistyo meracik jamu masuk angin yang kini dikenal dengan nama Tolak Angin. Pada tahun 1951 berdirilah perusahaan sederhana bernama Sido Muncul yang berarti impian yang terwujud, dan </w:t>
-      </w:r>
-      <w:r>
-        <w:rPr>
-          <w:rFonts w:hint="default"/>
-          <w:color w:val="000000"/>
-          <w:sz w:val="20"/>
-          <w:szCs w:val="20"/>
-          <w:lang w:val="en-US"/>
-        </w:rPr>
-        <w:t xml:space="preserve">tahun </w:t>
-      </w:r>
-      <w:r>
-        <w:rPr>
-          <w:color w:val="000000"/>
-          <w:sz w:val="20"/>
-          <w:szCs w:val="20"/>
-        </w:rPr>
-        <w:t>1975 terbentuklah perseroan terbatas dengan nama PT. Industri Jamu dan Farmasi Sido Muncul, Tbk yang mana sebelumnya berbentuk CV. Perusahaan ini berkembang pesat hingga mencakup ranah yang lain atau tidak hanya pada se</w:t>
-      </w:r>
-      <w:r>
-        <w:rPr>
-          <w:rFonts w:hint="default"/>
-          <w:color w:val="000000"/>
-          <w:sz w:val="20"/>
-          <w:szCs w:val="20"/>
-          <w:lang w:val="en-US"/>
-        </w:rPr>
-        <w:t>k</w:t>
-      </w:r>
-      <w:r>
-        <w:rPr>
-          <w:color w:val="000000"/>
-          <w:sz w:val="20"/>
-          <w:szCs w:val="20"/>
-        </w:rPr>
-        <w:t>tor jamu masuk angin, tapi juga berkembang ke se</w:t>
-      </w:r>
-      <w:r>
-        <w:rPr>
-          <w:rFonts w:hint="default"/>
-          <w:color w:val="000000"/>
-          <w:sz w:val="20"/>
-          <w:szCs w:val="20"/>
-          <w:lang w:val="en-US"/>
-        </w:rPr>
-        <w:t>kt</w:t>
-      </w:r>
-      <w:r>
-        <w:rPr>
-          <w:color w:val="000000"/>
-          <w:sz w:val="20"/>
-          <w:szCs w:val="20"/>
-        </w:rPr>
-        <w:t xml:space="preserve">or lain seperti herbal, obat dan bahan herbal. </w:t>
-      </w:r>
-    </w:p>
-    <w:p>
-      <w:pPr>
-        <w:tabs>
-          <w:tab w:val="left" w:pos="540"/>
-        </w:tabs>
-        <w:jc w:val="both"/>
-        <w:rPr>
-          <w:color w:val="000000"/>
-          <w:sz w:val="20"/>
-          <w:szCs w:val="20"/>
-        </w:rPr>
-      </w:pPr>
-    </w:p>
-    <w:p>
-      <w:pPr>
-        <w:tabs>
-          <w:tab w:val="left" w:pos="540"/>
-        </w:tabs>
-        <w:ind w:left="2" w:leftChars="-41" w:hanging="100" w:hangingChars="50"/>
-        <w:jc w:val="both"/>
-        <w:rPr>
-          <w:rFonts w:hint="default"/>
-          <w:color w:val="000000"/>
-          <w:sz w:val="20"/>
-          <w:szCs w:val="20"/>
-          <w:lang w:val="en-US"/>
-        </w:rPr>
-      </w:pPr>
-      <w:r>
-        <w:rPr>
-          <w:rFonts w:hint="default"/>
-          <w:color w:val="000000"/>
-          <w:sz w:val="20"/>
-          <w:szCs w:val="20"/>
-          <w:lang w:val="en-US"/>
-        </w:rPr>
-        <w:tab/>
-        <w:t/>
-      </w:r>
-      <w:r>
-        <w:rPr>
-          <w:rFonts w:hint="default"/>
-          <w:color w:val="000000"/>
-          <w:sz w:val="20"/>
-          <w:szCs w:val="20"/>
-          <w:lang w:val="en-US"/>
-        </w:rPr>
-        <w:tab/>
-        <w:t>Produk adalah segala sesuatu yang dapat ditawarkan produsen untuk di perhatikan, diminta, dicari, dibeli, digunakan, atau dikonsumsi konsumen sebagai pemenuhan kebutuhan atau keinginan konsumen yang bersangkutan.</w:t>
-      </w:r>
-    </w:p>
-    <w:p>
-      <w:pPr>
-        <w:tabs>
-          <w:tab w:val="left" w:pos="540"/>
-        </w:tabs>
-        <w:ind w:left="2" w:leftChars="-41" w:hanging="100" w:hangingChars="50"/>
-        <w:jc w:val="both"/>
-        <w:rPr>
-          <w:rFonts w:hint="default"/>
-          <w:color w:val="000000"/>
-          <w:sz w:val="20"/>
-          <w:szCs w:val="20"/>
-          <w:lang w:val="en-US"/>
-        </w:rPr>
-      </w:pPr>
-    </w:p>
-    <w:p>
-      <w:pPr>
-        <w:tabs>
-          <w:tab w:val="left" w:pos="540"/>
-        </w:tabs>
-        <w:jc w:val="both"/>
-        <w:rPr>
-          <w:rFonts w:hint="default"/>
-          <w:color w:val="000000"/>
-          <w:sz w:val="20"/>
-          <w:szCs w:val="20"/>
-          <w:lang w:val="en-US"/>
-        </w:rPr>
-      </w:pPr>
-      <w:r>
-        <w:rPr>
-          <w:rFonts w:hint="default"/>
-          <w:color w:val="000000"/>
-          <w:sz w:val="20"/>
-          <w:szCs w:val="20"/>
-          <w:lang w:val="en-US"/>
-        </w:rPr>
-        <w:tab/>
-        <w:t xml:space="preserve">Knowledge management produk </w:t>
-      </w:r>
-      <w:r>
-        <w:rPr>
-          <w:color w:val="000000"/>
-          <w:sz w:val="20"/>
-          <w:szCs w:val="20"/>
-        </w:rPr>
-        <w:t>merupakan</w:t>
-      </w:r>
-      <w:r>
-        <w:rPr>
-          <w:rFonts w:hint="default"/>
-          <w:color w:val="000000"/>
-          <w:sz w:val="20"/>
-          <w:szCs w:val="20"/>
-          <w:lang w:val="en-US"/>
-        </w:rPr>
-        <w:t xml:space="preserve"> gabungan atau integrasi pengalaman, nilai, informasi, dan pendapat para pakar. Komponen yang mendukung knowledge management produk adalah kebutuhan praktis, kecepatan, komplisitas, evolusi dan knowledge (mengetahui apa yang belum diketahu). Knowledge management produk diharapkan mampu mempercepat sharing knowledge (berbagi pengetahuan) dengan orang lain dengan merubah Tacit Knowledge menjadi Explicit Knowledge</w:t>
-      </w:r>
-      <w:r>
-        <w:rPr>
-          <w:color w:val="000000"/>
-          <w:sz w:val="20"/>
-          <w:szCs w:val="20"/>
-        </w:rPr>
-        <w:t>.</w:t>
-      </w:r>
-      <w:r>
-        <w:rPr>
-          <w:rFonts w:hint="default"/>
-          <w:color w:val="000000"/>
-          <w:sz w:val="20"/>
-          <w:szCs w:val="20"/>
-          <w:lang w:val="en-US"/>
-        </w:rPr>
         <w:t xml:space="preserve"> </w:t>
-      </w:r>
-    </w:p>
-    <w:p>
-      <w:pPr>
-        <w:tabs>
-          <w:tab w:val="left" w:pos="540"/>
-        </w:tabs>
-        <w:jc w:val="both"/>
-        <w:rPr>
-          <w:rFonts w:hint="default"/>
-          <w:color w:val="000000"/>
-          <w:sz w:val="20"/>
-          <w:szCs w:val="20"/>
-          <w:lang w:val="en-US"/>
-        </w:rPr>
-      </w:pPr>
-    </w:p>
-    <w:p>
-      <w:pPr>
-        <w:tabs>
-          <w:tab w:val="left" w:pos="540"/>
-        </w:tabs>
-        <w:jc w:val="both"/>
-        <w:rPr>
-          <w:rFonts w:hint="default"/>
-          <w:color w:val="000000"/>
-          <w:sz w:val="20"/>
-          <w:szCs w:val="20"/>
-          <w:lang w:val="en-US"/>
-        </w:rPr>
-      </w:pPr>
-      <w:r>
-        <w:rPr>
-          <w:rFonts w:hint="default"/>
-          <w:color w:val="000000"/>
-          <w:sz w:val="20"/>
-          <w:szCs w:val="20"/>
-          <w:lang w:val="en-US"/>
-        </w:rPr>
-        <w:tab/>
-        <w:t>Perusahaan memerlukan kaderisasi untuk  posisi atau jabatan penting tertentu dengan berbagi pengetahuan (knowledge sharing) antar karyawan sebagai salah satu cara untuk mencegah hilanya pengetahuan perusahaan. Membutuhkan media penyimpanan dalam merekam kejadian / permasalahan perusahaan (troubleshooting) dalam membentuk eletronik/digital.</w:t>
-      </w:r>
-    </w:p>
-    <w:p>
-      <w:pPr>
-        <w:tabs>
-          <w:tab w:val="left" w:pos="540"/>
-        </w:tabs>
-        <w:jc w:val="both"/>
-        <w:rPr>
-          <w:rFonts w:hint="default"/>
-          <w:color w:val="000000"/>
-          <w:sz w:val="20"/>
-          <w:szCs w:val="20"/>
-          <w:lang w:val="en-US"/>
-        </w:rPr>
-      </w:pPr>
-    </w:p>
-    <w:p>
-      <w:pPr>
-        <w:tabs>
-          <w:tab w:val="left" w:pos="540"/>
-        </w:tabs>
-        <w:jc w:val="both"/>
-        <w:rPr>
-          <w:rFonts w:hint="default"/>
-          <w:color w:val="000000"/>
-          <w:sz w:val="20"/>
-          <w:szCs w:val="20"/>
-          <w:lang w:val="en-US"/>
-        </w:rPr>
-      </w:pPr>
-      <w:r>
-        <w:rPr>
-          <w:color w:val="000000"/>
-          <w:sz w:val="20"/>
-          <w:szCs w:val="20"/>
-        </w:rPr>
-        <w:t xml:space="preserve"> </w:t>
-      </w:r>
-      <w:r>
-        <w:rPr>
-          <w:rFonts w:hint="default"/>
-          <w:color w:val="000000"/>
-          <w:sz w:val="20"/>
-          <w:szCs w:val="20"/>
-          <w:lang w:val="en-US"/>
-        </w:rPr>
-        <w:tab/>
-        <w:t>Sistem Manajemen Pengetahuan (Knowledge Management System) perushaan harus bisa diakses dengan mudah dan tanpa batasan waktu. Salah satu protokol yang bisa digunakan dan mendukung adalah HTTP (Hypertext Transfer Protocol). Knowledge Management System dengan berbasis website bisa diimplementasikan dengan jaringan internet perusahaan yang bisa diakses oleh seluruh karyawan tanpa spesifikasi hardware yang tinggi. Knowledge Management tersebut pada akhirnya dapat menjadi dukungan yang handal bagi perusahaan  untuk meningkatkan daya saing.</w:t>
-      </w:r>
-    </w:p>
-    <w:p>
-      <w:pPr>
-        <w:tabs>
-          <w:tab w:val="left" w:pos="540"/>
-        </w:tabs>
-        <w:jc w:val="both"/>
-        <w:rPr>
-          <w:rFonts w:hint="default"/>
-          <w:color w:val="000000"/>
-          <w:sz w:val="20"/>
-          <w:szCs w:val="20"/>
-          <w:lang w:val="en-US"/>
-        </w:rPr>
-      </w:pPr>
-    </w:p>
-    <w:p>
-      <w:pPr>
-        <w:tabs>
-          <w:tab w:val="left" w:pos="540"/>
-        </w:tabs>
-        <w:jc w:val="both"/>
-        <w:rPr>
-          <w:rFonts w:hint="default"/>
-          <w:color w:val="000000"/>
-          <w:sz w:val="20"/>
-          <w:szCs w:val="20"/>
-          <w:lang w:val="en-US"/>
-        </w:rPr>
-      </w:pPr>
-      <w:r>
-        <w:rPr>
-          <w:rFonts w:hint="default"/>
-          <w:color w:val="000000"/>
-          <w:sz w:val="20"/>
-          <w:szCs w:val="20"/>
-          <w:lang w:val="en-US"/>
-        </w:rPr>
-        <w:tab/>
-        <w:t>Banyaknya model pengembangan software yang bisa dipakai dalam membangun sebuah aplikasi salah satunya adalah model tree. Model tree digunakan untuk menyelesaikan sistem secara rinci kemudian untuk kelebiahan/keistemewaan dari sistem akan dikembangkan selanjutnya. Hal ini mempercepat dalam proses implementasi project dan cocok digunakan dalam sistem informasi berbasis website.</w:t>
-      </w:r>
-    </w:p>
-    <w:p>
-      <w:pPr>
-        <w:tabs>
-          <w:tab w:val="left" w:pos="540"/>
-        </w:tabs>
-        <w:jc w:val="both"/>
-        <w:rPr>
-          <w:rFonts w:hint="default"/>
-          <w:color w:val="000000"/>
-          <w:sz w:val="20"/>
-          <w:szCs w:val="20"/>
-          <w:lang w:val="en-US"/>
-        </w:rPr>
-      </w:pPr>
-      <w:r>
-        <w:rPr>
-          <w:rFonts w:hint="default"/>
-          <w:color w:val="000000"/>
-          <w:sz w:val="20"/>
-          <w:szCs w:val="20"/>
-          <w:lang w:val="en-US"/>
-        </w:rPr>
-        <w:tab/>
-        <w:t>Uninformed Search biasa disebut dengan Blind Search. Hal ini menunjukkan bahwa algoritma pencarian ini adalah algoritma yang “buta” atau tidak memiliki informasi tambahan mengenai kondisi di luar status yang saat ini sedang dihadapinya. Algortima ini melakukan pencarian dengan basis graf yang berisikan simpul-simpul yang mewakilkan statusstatus yang dapat dicapai dalam pemecahan suatu masalah. Simpul tujuan harus sudah diketahui di awal sehingga ketika mencapai simpul tujuan, algoritma pencarian ini dapat berhenti tanpa melakukan pengecekan pada simpul-simpul yang lain. Simpul-simpul tersebut akan didaftarkan pada queue dan simpul yang terletak di pangkal queue akan dibangkitkan sehingga tiap simpul anak dari simpul tersebut akan dihidupkan dan didaftarkan juga pada queue. Algoritma Uninformed Search terdiri dari beberapa jenis, antara lain Breadth-First Search (BFS), Depth-First Search (DFS), Uniform Cost Search (UCS), Depth-Limited Search (DLS), dan Iterative Deepening DepthFirst Search (IDS).</w:t>
-      </w:r>
-    </w:p>
-    <w:p>
-      <w:pPr>
-        <w:tabs>
-          <w:tab w:val="left" w:pos="540"/>
-        </w:tabs>
-        <w:jc w:val="both"/>
-        <w:rPr>
-          <w:rFonts w:hint="default"/>
-          <w:color w:val="000000"/>
-          <w:sz w:val="20"/>
-          <w:szCs w:val="20"/>
-          <w:lang w:val="en-US"/>
-        </w:rPr>
-      </w:pPr>
-    </w:p>
-    <w:p>
-      <w:pPr>
-        <w:tabs>
-          <w:tab w:val="left" w:pos="540"/>
-        </w:tabs>
-        <w:jc w:val="both"/>
-        <w:rPr>
-          <w:rFonts w:hint="default"/>
-          <w:color w:val="000000"/>
-          <w:sz w:val="20"/>
-          <w:szCs w:val="20"/>
-          <w:lang w:val="en-US"/>
-        </w:rPr>
-      </w:pPr>
-      <w:r>
-        <w:rPr>
-          <w:rFonts w:hint="default"/>
-          <w:color w:val="000000"/>
-          <w:sz w:val="20"/>
-          <w:szCs w:val="20"/>
-          <w:lang w:val="en-US"/>
-        </w:rPr>
-        <w:tab/>
-        <w:t>Menurut Hafid Inggiantowi (2008) DFS adalah pencarian yang berjalan dengan meluaskan anak akar pertama dari pohon pencarian yang dipilih dan berjalan dalam dan lebih dalam lagi sampai simpul tujuan ditemukan, atau sampai menemukan simpul yang tidak punya anak. Kemudian, pencarian backtracking akan kembali ke simpul yang belum selesai ditelusuri.</w:t>
-      </w:r>
-    </w:p>
-    <w:p>
-      <w:pPr>
-        <w:tabs>
-          <w:tab w:val="left" w:pos="540"/>
-        </w:tabs>
-        <w:jc w:val="both"/>
-        <w:rPr>
-          <w:rFonts w:hint="default"/>
-          <w:color w:val="000000"/>
-          <w:sz w:val="20"/>
-          <w:szCs w:val="20"/>
-          <w:lang w:val="en-US"/>
-        </w:rPr>
-      </w:pPr>
-    </w:p>
-    <w:p>
-      <w:pPr>
-        <w:tabs>
-          <w:tab w:val="left" w:pos="540"/>
-        </w:tabs>
-        <w:jc w:val="both"/>
-        <w:rPr>
-          <w:rFonts w:hint="default"/>
-          <w:color w:val="000000"/>
-          <w:sz w:val="20"/>
-          <w:szCs w:val="20"/>
-          <w:lang w:val="en-US"/>
-        </w:rPr>
-      </w:pPr>
-      <w:r>
-        <w:rPr>
-          <w:rFonts w:hint="default"/>
-          <w:color w:val="000000"/>
-          <w:sz w:val="20"/>
-          <w:szCs w:val="20"/>
-          <w:lang w:val="en-US"/>
-        </w:rPr>
-        <w:tab/>
-        <w:t>Menurut Djaslim Saladin (2006:121) adalah: “Produk adalah segala sesuatu yang dapat di tawarkan, dimiliki, dipakai, atau dikonsumsi sehingga dapat memuaskan keinginan dan kebutuhan.</w:t>
-      </w:r>
-    </w:p>
-    <w:p>
-      <w:pPr>
-        <w:tabs>
-          <w:tab w:val="left" w:pos="540"/>
-        </w:tabs>
-        <w:jc w:val="both"/>
-        <w:rPr>
-          <w:rFonts w:hint="default"/>
-          <w:color w:val="000000"/>
-          <w:sz w:val="20"/>
-          <w:szCs w:val="20"/>
-          <w:lang w:val="en-US"/>
-        </w:rPr>
-      </w:pPr>
-      <w:r>
-        <w:rPr>
-          <w:rFonts w:hint="default"/>
-          <w:color w:val="000000"/>
-          <w:sz w:val="20"/>
-          <w:szCs w:val="20"/>
-          <w:lang w:val="en-US"/>
-        </w:rPr>
-        <w:tab/>
-      </w:r>
-    </w:p>
-    <w:p>
-      <w:pPr>
-        <w:tabs>
-          <w:tab w:val="left" w:pos="540"/>
-        </w:tabs>
-        <w:jc w:val="both"/>
-        <w:rPr>
-          <w:rFonts w:hint="default"/>
-          <w:color w:val="000000"/>
-          <w:sz w:val="20"/>
-          <w:szCs w:val="20"/>
-          <w:lang w:val="en-US"/>
-        </w:rPr>
-      </w:pPr>
-      <w:r>
-        <w:rPr>
-          <w:rFonts w:hint="default"/>
-          <w:color w:val="000000"/>
-          <w:sz w:val="20"/>
-          <w:szCs w:val="20"/>
-          <w:lang w:val="en-US"/>
-        </w:rPr>
-        <w:tab/>
-      </w:r>
-      <w:r>
-        <w:rPr>
-          <w:rFonts w:hint="default"/>
-          <w:color w:val="000000"/>
-          <w:sz w:val="20"/>
-          <w:szCs w:val="20"/>
-          <w:lang w:val="en-US"/>
-        </w:rPr>
-        <w:t>Produk barang jasa lama akan di buat menjadi Produk Barang Jasa yang bertujuan untuk memudahkan dan meringankan proses pemilahan produk. Produk Barang Jasa ini berisi data yang dibutuhkan  untuk memenuhi kelangsungan hidup. Barang ini  memiliki massa kadaluarsa, karena itu harus selalu pengecekan data didalam gudang produk. Produk Barang Jasa ini juga diharuskan dapat menangani dan mengatur list data yang dibutuhkan produk, tidak seperti produk barang lama yang peletakannya tanpa adanya pengontrolan di dalamnya. Produk Barang Jasa diharapkan mempunyai suatu  sistem yang dapat melakukan pencairan data yang diinginkan dengan mudah. Untuk itulah tata letak posisi penempatan barang  dalam gudang perlu diatur dengan baik. Pelabelan barang dalam Produk Barang Jasa juga harus benar dan mudah untuk menemukan barang yang dicari.</w:t>
-      </w:r>
-    </w:p>
-    <w:p>
-      <w:pPr>
-        <w:tabs>
-          <w:tab w:val="left" w:pos="540"/>
-        </w:tabs>
-        <w:jc w:val="both"/>
-        <w:rPr>
-          <w:rFonts w:hint="default"/>
-          <w:color w:val="000000"/>
-          <w:sz w:val="20"/>
-          <w:szCs w:val="20"/>
-          <w:lang w:val="en-US"/>
-        </w:rPr>
-      </w:pPr>
-    </w:p>
-    <w:p>
-      <w:pPr>
-        <w:tabs>
-          <w:tab w:val="left" w:pos="540"/>
-        </w:tabs>
-        <w:jc w:val="both"/>
-        <w:rPr>
-          <w:rFonts w:hint="default"/>
-          <w:color w:val="000000"/>
-          <w:sz w:val="20"/>
-          <w:szCs w:val="20"/>
-          <w:lang w:val="en-US"/>
-        </w:rPr>
-      </w:pPr>
-    </w:p>
-    <w:p>
-      <w:pPr>
-        <w:tabs>
-          <w:tab w:val="left" w:pos="540"/>
-        </w:tabs>
-        <w:jc w:val="both"/>
-        <w:rPr>
-          <w:color w:val="000000"/>
-          <w:sz w:val="20"/>
-          <w:szCs w:val="20"/>
-          <w:lang w:val="sv-SE"/>
-        </w:rPr>
-      </w:pPr>
-      <w:r>
-        <w:rPr>
-          <w:rFonts w:hint="default"/>
-          <w:color w:val="000000"/>
-          <w:sz w:val="20"/>
-          <w:szCs w:val="20"/>
-          <w:lang w:val="en-US"/>
-        </w:rPr>
-        <w:t xml:space="preserve"> </w:t>
-      </w:r>
-      <w:r>
-        <w:rPr>
-          <w:color w:val="000000"/>
-          <w:sz w:val="20"/>
-          <w:szCs w:val="20"/>
-          <w:lang w:val="sv-SE"/>
-        </w:rPr>
-        <w:t>.</w:t>
       </w:r>
     </w:p>
     <w:p>
@@ -1082,6 +1070,328 @@
           <w:numId w:val="1"/>
         </w:numPr>
         <w:tabs>
+          <w:tab w:val="left" w:pos="540"/>
+          <w:tab w:val="clear" w:pos="360"/>
+        </w:tabs>
+        <w:ind w:left="360" w:leftChars="0" w:hanging="360" w:firstLineChars="0"/>
+        <w:jc w:val="both"/>
+        <w:rPr>
+          <w:color w:val="000000"/>
+          <w:sz w:val="20"/>
+          <w:szCs w:val="20"/>
+          <w:highlight w:val="none"/>
+        </w:rPr>
+      </w:pPr>
+      <w:r>
+        <w:rPr>
+          <w:rFonts w:hint="default"/>
+          <w:b/>
+          <w:bCs/>
+          <w:color w:val="auto"/>
+          <w:sz w:val="20"/>
+          <w:szCs w:val="20"/>
+          <w:highlight w:val="none"/>
+          <w:lang w:val="en-US"/>
+        </w:rPr>
+        <w:t>Metode Penelitian</w:t>
+      </w:r>
+      <w:r>
+        <w:rPr>
+          <w:color w:val="FF0000"/>
+          <w:sz w:val="20"/>
+          <w:szCs w:val="20"/>
+          <w:highlight w:val="none"/>
+        </w:rPr>
+        <w:tab/>
+      </w:r>
+    </w:p>
+    <w:p>
+      <w:pPr>
+        <w:tabs>
+          <w:tab w:val="left" w:pos="540"/>
+        </w:tabs>
+        <w:jc w:val="both"/>
+        <w:rPr>
+          <w:rFonts w:hint="default"/>
+          <w:color w:val="000000"/>
+          <w:sz w:val="20"/>
+          <w:szCs w:val="20"/>
+        </w:rPr>
+      </w:pPr>
+      <w:r>
+        <w:rPr>
+          <w:color w:val="000000"/>
+          <w:sz w:val="20"/>
+          <w:szCs w:val="20"/>
+        </w:rPr>
+        <w:tab/>
+      </w:r>
+    </w:p>
+    <w:p>
+      <w:pPr>
+        <w:tabs>
+          <w:tab w:val="left" w:pos="540"/>
+        </w:tabs>
+        <w:jc w:val="both"/>
+        <w:rPr>
+          <w:rFonts w:hint="default"/>
+          <w:color w:val="000000"/>
+          <w:sz w:val="20"/>
+          <w:szCs w:val="20"/>
+        </w:rPr>
+      </w:pPr>
+      <w:r>
+        <w:rPr>
+          <w:color w:val="000000"/>
+          <w:sz w:val="20"/>
+          <w:szCs w:val="20"/>
+        </w:rPr>
+        <w:tab/>
+      </w:r>
+      <w:r>
+        <w:rPr>
+          <w:rFonts w:hint="default"/>
+          <w:color w:val="000000"/>
+          <w:sz w:val="20"/>
+          <w:szCs w:val="20"/>
+        </w:rPr>
+        <w:t>Knowledge Representation merupakan metode yang digunakan untuk mengodekan pengetahuan dalam sebuah sistem pakar yang berbasis pengetahuan. Perepresentasian dimaksudkan untuk menangkap sifat-sifat penting problema dan membuat informasi itu dapat diakses oleh prosedur pemecahan problema.</w:t>
+      </w:r>
+    </w:p>
+    <w:p>
+      <w:pPr>
+        <w:tabs>
+          <w:tab w:val="left" w:pos="540"/>
+        </w:tabs>
+        <w:jc w:val="both"/>
+        <w:rPr>
+          <w:rFonts w:hint="default"/>
+          <w:color w:val="000000"/>
+          <w:sz w:val="20"/>
+          <w:szCs w:val="20"/>
+        </w:rPr>
+      </w:pPr>
+    </w:p>
+    <w:p>
+      <w:pPr>
+        <w:tabs>
+          <w:tab w:val="left" w:pos="540"/>
+        </w:tabs>
+        <w:jc w:val="both"/>
+        <w:rPr>
+          <w:color w:val="000000" w:themeColor="text1"/>
+          <w:sz w:val="20"/>
+          <w:szCs w:val="20"/>
+          <w:highlight w:val="none"/>
+          <w14:textFill>
+            <w14:solidFill>
+              <w14:schemeClr w14:val="tx1"/>
+            </w14:solidFill>
+          </w14:textFill>
+        </w:rPr>
+      </w:pPr>
+      <w:r>
+        <w:rPr>
+          <w:rFonts w:hint="default"/>
+          <w:color w:val="000000"/>
+          <w:sz w:val="20"/>
+          <w:szCs w:val="20"/>
+          <w:lang w:val="en-US"/>
+        </w:rPr>
+        <w:tab/>
+      </w:r>
+      <w:r>
+        <w:rPr>
+          <w:color w:val="000000" w:themeColor="text1"/>
+          <w:sz w:val="20"/>
+          <w:szCs w:val="20"/>
+          <w:highlight w:val="none"/>
+          <w14:textFill>
+            <w14:solidFill>
+              <w14:schemeClr w14:val="tx1"/>
+            </w14:solidFill>
+          </w14:textFill>
+        </w:rPr>
+        <w:t>Uninformed Search biasa disebut dengan Blind Search. Hal ini menunjukkan bahwa algoritma pencarian ini adalah algoritma yang “buta” atau tidak memiliki informasi tambahan mengenai kondisi di luar status yang saat ini sedang dihadapinya. Algortima ini melakukan pencarian dengan basis graf yang berisikan simpul-simpul yang mewakilkan statusstatus yang dapat dicapai dalam pemecahan suatu masalah. Simpul tujuan harus sudah diketahui di awal sehingga ketika mencapai simpul tujuan, algoritma pencarian ini dapat berhenti tanpa melakukan pengecekan pada simpul-simpul yang lain. Simpul-simpul tersebut akan didaftarkan pada queue dan simpul yang terletak di pangkal queue akan dibangkitkan sehingga tiap simpul anak dari simpul tersebut akan dihidupkan dan didaftarkan juga pada queue. Algoritma Uninformed Search terdiri dari beberapa jenis, antara lain Breadth-First Search (BFS), Depth-First Search (DFS), Uniform Cost Search (UCS), Depth-Limited Search (DLS), dan Iterative Deepening DepthFirst Search (IDS).</w:t>
+      </w:r>
+    </w:p>
+    <w:p>
+      <w:pPr>
+        <w:tabs>
+          <w:tab w:val="left" w:pos="540"/>
+        </w:tabs>
+        <w:jc w:val="both"/>
+        <w:rPr>
+          <w:color w:val="000000" w:themeColor="text1"/>
+          <w:sz w:val="20"/>
+          <w:szCs w:val="20"/>
+          <w:highlight w:val="none"/>
+          <w14:textFill>
+            <w14:solidFill>
+              <w14:schemeClr w14:val="tx1"/>
+            </w14:solidFill>
+          </w14:textFill>
+        </w:rPr>
+      </w:pPr>
+    </w:p>
+    <w:p>
+      <w:pPr>
+        <w:tabs>
+          <w:tab w:val="left" w:pos="540"/>
+        </w:tabs>
+        <w:jc w:val="both"/>
+        <w:rPr>
+          <w:color w:val="000000" w:themeColor="text1"/>
+          <w:sz w:val="20"/>
+          <w:szCs w:val="20"/>
+          <w:highlight w:val="none"/>
+          <w14:textFill>
+            <w14:solidFill>
+              <w14:schemeClr w14:val="tx1"/>
+            </w14:solidFill>
+          </w14:textFill>
+        </w:rPr>
+      </w:pPr>
+      <w:r>
+        <w:rPr>
+          <w:color w:val="000000" w:themeColor="text1"/>
+          <w:sz w:val="20"/>
+          <w:szCs w:val="20"/>
+          <w:highlight w:val="none"/>
+          <w14:textFill>
+            <w14:solidFill>
+              <w14:schemeClr w14:val="tx1"/>
+            </w14:solidFill>
+          </w14:textFill>
+        </w:rPr>
+        <w:t>Menurut Hafid Inggiantowi (2008) DFS adalah pencarian yang berjalan dengan meluaskan anak akar pertama dari pohon pencarian yang dipilih dan berjalan dalam dan lebih dalam lagi sampai simpul tujuan ditemukan, atau sampai menemukan simpul yang tidak punya anak. Kemudian, pencarian backtracking akan kembali ke simpul yang belum selesai ditelusuri.</w:t>
+      </w:r>
+    </w:p>
+    <w:p>
+      <w:pPr>
+        <w:tabs>
+          <w:tab w:val="left" w:pos="540"/>
+        </w:tabs>
+        <w:jc w:val="both"/>
+        <w:rPr>
+          <w:color w:val="000000" w:themeColor="text1"/>
+          <w:sz w:val="20"/>
+          <w:szCs w:val="20"/>
+          <w:highlight w:val="none"/>
+          <w14:textFill>
+            <w14:solidFill>
+              <w14:schemeClr w14:val="tx1"/>
+            </w14:solidFill>
+          </w14:textFill>
+        </w:rPr>
+      </w:pPr>
+    </w:p>
+    <w:p>
+      <w:pPr>
+        <w:tabs>
+          <w:tab w:val="left" w:pos="540"/>
+        </w:tabs>
+        <w:jc w:val="both"/>
+        <w:rPr>
+          <w:color w:val="000000" w:themeColor="text1"/>
+          <w:sz w:val="20"/>
+          <w:szCs w:val="20"/>
+          <w:highlight w:val="none"/>
+          <w14:textFill>
+            <w14:solidFill>
+              <w14:schemeClr w14:val="tx1"/>
+            </w14:solidFill>
+          </w14:textFill>
+        </w:rPr>
+      </w:pPr>
+      <w:r>
+        <w:rPr>
+          <w:color w:val="000000" w:themeColor="text1"/>
+          <w:sz w:val="20"/>
+          <w:szCs w:val="20"/>
+          <w:highlight w:val="none"/>
+          <w14:textFill>
+            <w14:solidFill>
+              <w14:schemeClr w14:val="tx1"/>
+            </w14:solidFill>
+          </w14:textFill>
+        </w:rPr>
+        <w:tab/>
+      </w:r>
+      <w:r>
+        <w:rPr>
+          <w:color w:val="000000" w:themeColor="text1"/>
+          <w:sz w:val="20"/>
+          <w:szCs w:val="20"/>
+          <w:highlight w:val="none"/>
+          <w14:textFill>
+            <w14:solidFill>
+              <w14:schemeClr w14:val="tx1"/>
+            </w14:solidFill>
+          </w14:textFill>
+        </w:rPr>
+        <w:t>Menurut Djaslim Saladin (2006:121) adalah: “Produk adalah segala sesuatu yang dapat di tawarkan, dimiliki, dipakai, atau dikonsumsi sehingga dapat memuaskan keinginan dan kebutuhan.</w:t>
+      </w:r>
+    </w:p>
+    <w:p>
+      <w:pPr>
+        <w:tabs>
+          <w:tab w:val="left" w:pos="540"/>
+        </w:tabs>
+        <w:jc w:val="both"/>
+        <w:rPr>
+          <w:color w:val="000000" w:themeColor="text1"/>
+          <w:sz w:val="20"/>
+          <w:szCs w:val="20"/>
+          <w:highlight w:val="none"/>
+          <w14:textFill>
+            <w14:solidFill>
+              <w14:schemeClr w14:val="tx1"/>
+            </w14:solidFill>
+          </w14:textFill>
+        </w:rPr>
+      </w:pPr>
+    </w:p>
+    <w:p>
+      <w:pPr>
+        <w:tabs>
+          <w:tab w:val="left" w:pos="540"/>
+        </w:tabs>
+        <w:jc w:val="both"/>
+        <w:rPr>
+          <w:color w:val="000000"/>
+          <w:sz w:val="20"/>
+          <w:szCs w:val="20"/>
+          <w:lang w:val="sv-SE"/>
+        </w:rPr>
+      </w:pPr>
+      <w:bookmarkStart w:id="0" w:name="_GoBack"/>
+      <w:bookmarkEnd w:id="0"/>
+      <w:r>
+        <w:rPr>
+          <w:color w:val="000000"/>
+          <w:sz w:val="20"/>
+          <w:szCs w:val="20"/>
+        </w:rPr>
+        <w:t xml:space="preserve"> </w:t>
+      </w:r>
+      <w:r>
+        <w:rPr>
+          <w:color w:val="000000"/>
+          <w:sz w:val="20"/>
+          <w:szCs w:val="20"/>
+          <w:lang w:val="sv-SE"/>
+        </w:rPr>
+        <w:t>.</w:t>
+      </w:r>
+    </w:p>
+    <w:p>
+      <w:pPr>
+        <w:numPr>
+          <w:ilvl w:val="0"/>
+          <w:numId w:val="1"/>
+        </w:numPr>
+        <w:tabs>
           <w:tab w:val="left" w:pos="0"/>
           <w:tab w:val="clear" w:pos="360"/>
         </w:tabs>
@@ -1095,12 +1405,10 @@
       </w:pPr>
       <w:r>
         <w:rPr>
-          <w:rFonts w:hint="default"/>
-          <w:b/>
-          <w:color w:val="000000"/>
-          <w:sz w:val="20"/>
-          <w:szCs w:val="20"/>
-          <w:lang w:val="en-US"/>
+          <w:b/>
+          <w:color w:val="000000"/>
+          <w:sz w:val="20"/>
+          <w:szCs w:val="20"/>
         </w:rPr>
         <w:t>Pemilahan, Pencairan</w:t>
       </w:r>
@@ -1145,12 +1453,10 @@
       </w:pPr>
       <w:r>
         <w:rPr>
-          <w:rFonts w:hint="default"/>
-          <w:b/>
-          <w:color w:val="000000"/>
-          <w:sz w:val="20"/>
-          <w:szCs w:val="20"/>
-          <w:lang w:val="en-US"/>
+          <w:b/>
+          <w:color w:val="000000"/>
+          <w:sz w:val="20"/>
+          <w:szCs w:val="20"/>
         </w:rPr>
         <w:t>Pemilahan</w:t>
       </w:r>
@@ -1180,11 +1486,9 @@
       </w:pPr>
       <w:r>
         <w:rPr>
-          <w:rFonts w:hint="default"/>
-          <w:color w:val="000000"/>
-          <w:sz w:val="20"/>
-          <w:szCs w:val="20"/>
-          <w:lang w:val="en-US"/>
+          <w:color w:val="000000"/>
+          <w:sz w:val="20"/>
+          <w:szCs w:val="20"/>
         </w:rPr>
         <w:t xml:space="preserve">Pemilahan identitas suatu data dengan menggunakan knowlegde memberiakan kemudahan untuk mencari data yang dibutukan. Pemilahan </w:t>
       </w:r>
@@ -1225,7 +1529,7 @@
           <w:szCs w:val="20"/>
         </w:rPr>
         <w:object>
-          <v:shape id="_x0000_i1025" o:spt="75" type="#_x0000_t75" style="height:28.05pt;width:141.2pt;" o:ole="t" fillcolor="#FFFFFF" filled="f" o:preferrelative="t" stroked="f" coordsize="21600,21600">
+          <v:shape id="_x0000_i1025" o:spt="75" type="#_x0000_t75" style="height:27.75pt;width:141pt;" o:ole="t" filled="f" o:preferrelative="t" stroked="f" coordsize="21600,21600">
             <v:path/>
             <v:fill on="f" focussize="0,0"/>
             <v:stroke on="f" joinstyle="miter"/>
@@ -1995,9 +2299,6 @@
   <w:sdt>
     <w:sdtPr>
       <w:id w:val="1608081007"/>
-      <w:docPartObj>
-        <w:docPartGallery w:val="autotext"/>
-      </w:docPartObj>
     </w:sdtPr>
     <w:sdtEndPr>
       <w:rPr>
@@ -2066,17 +2367,11 @@
   <w:sdt>
     <w:sdtPr>
       <w:id w:val="-1398579827"/>
-      <w:docPartObj>
-        <w:docPartGallery w:val="autotext"/>
-      </w:docPartObj>
     </w:sdtPr>
     <w:sdtContent>
       <w:sdt>
         <w:sdtPr>
           <w:id w:val="1631506694"/>
-          <w:docPartObj>
-            <w:docPartGallery w:val="autotext"/>
-          </w:docPartObj>
         </w:sdtPr>
         <w:sdtEndPr>
           <w:rPr>
@@ -2317,6 +2612,8 @@
       </w:pPr>
       <w:rPr>
         <w:rFonts w:hint="default"/>
+        <w:b/>
+        <w:bCs/>
       </w:rPr>
     </w:lvl>
     <w:lvl w:ilvl="1" w:tentative="0">
@@ -2530,7 +2827,7 @@
     <w:lsdException w:qFormat="1" w:unhideWhenUsed="0" w:uiPriority="0" w:semiHidden="0" w:name="Title"/>
     <w:lsdException w:uiPriority="0" w:name="Closing"/>
     <w:lsdException w:uiPriority="0" w:name="Signature"/>
-    <w:lsdException w:qFormat="1" w:uiPriority="1" w:name="Default Paragraph Font"/>
+    <w:lsdException w:uiPriority="1" w:name="Default Paragraph Font"/>
     <w:lsdException w:qFormat="1" w:unhideWhenUsed="0" w:uiPriority="0" w:semiHidden="0" w:name="Body Text"/>
     <w:lsdException w:qFormat="1" w:unhideWhenUsed="0" w:uiPriority="0" w:semiHidden="0" w:name="Body Text Indent"/>
     <w:lsdException w:uiPriority="0" w:name="List Continue"/>
@@ -2568,7 +2865,7 @@
     <w:lsdException w:uiPriority="0" w:name="HTML Sample"/>
     <w:lsdException w:uiPriority="0" w:name="HTML Typewriter"/>
     <w:lsdException w:uiPriority="0" w:name="HTML Variable"/>
-    <w:lsdException w:qFormat="1" w:uiPriority="99" w:name="Normal Table"/>
+    <w:lsdException w:uiPriority="99" w:name="Normal Table"/>
     <w:lsdException w:uiPriority="0" w:name="annotation subject"/>
     <w:lsdException w:uiPriority="0" w:name="Table Simple 1"/>
     <w:lsdException w:uiPriority="0" w:name="Table Simple 2"/>
@@ -2613,7 +2910,7 @@
     <w:lsdException w:uiPriority="0" w:name="Table Web 2"/>
     <w:lsdException w:uiPriority="0" w:name="Table Web 3"/>
     <w:lsdException w:uiPriority="0" w:name="Balloon Text"/>
-    <w:lsdException w:unhideWhenUsed="0" w:uiPriority="0" w:semiHidden="0" w:name="Table Grid"/>
+    <w:lsdException w:uiPriority="0" w:name="Table Grid"/>
     <w:lsdException w:uiPriority="0" w:name="Table Theme"/>
     <w:lsdException w:unhideWhenUsed="0" w:uiPriority="60" w:semiHidden="0" w:name="Light Shading"/>
     <w:lsdException w:unhideWhenUsed="0" w:uiPriority="61" w:semiHidden="0" w:name="Light List"/>
@@ -2748,14 +3045,12 @@
     <w:name w:val="Default Paragraph Font"/>
     <w:semiHidden/>
     <w:unhideWhenUsed/>
-    <w:qFormat/>
     <w:uiPriority w:val="1"/>
   </w:style>
   <w:style w:type="table" w:default="1" w:styleId="4">
     <w:name w:val="Normal Table"/>
     <w:semiHidden/>
     <w:unhideWhenUsed/>
-    <w:qFormat/>
     <w:uiPriority w:val="99"/>
     <w:tblPr>
       <w:tblCellMar>
@@ -3289,7 +3584,7 @@
 </file>
 
 <file path=customXml/itemProps2.xml><?xml version="1.0" encoding="utf-8"?>
-<ds:datastoreItem xmlns:ds="http://schemas.openxmlformats.org/officeDocument/2006/customXml" ds:itemID="{A639643F-FCDC-46B6-8240-71EB01BFA803}">
+<ds:datastoreItem xmlns:ds="http://schemas.openxmlformats.org/officeDocument/2006/customXml" ds:itemID="{79245873-DF42-4D50-BC28-10A4180B2588}">
   <ds:schemaRefs/>
 </ds:datastoreItem>
 </file>
</xml_diff>